<commit_message>
cleaned up GUI.java and update documentation.docx
</commit_message>
<xml_diff>
--- a/Documentation.docx
+++ b/Documentation.docx
@@ -1423,7 +1423,7 @@
           </mc:Choice>
           <mc:Fallback>
             <w:pict>
-              <v:rect w14:anchorId="3DA9D9C4" id="Rectangle 6" o:spid="_x0000_s1026" style="position:absolute;margin-left:0;margin-top:.95pt;width:15.75pt;height:15.75pt;z-index:251659264;visibility:visible;mso-wrap-style:square;mso-width-percent:0;mso-height-percent:0;mso-wrap-distance-left:9pt;mso-wrap-distance-top:0;mso-wrap-distance-right:9pt;mso-wrap-distance-bottom:0;mso-position-horizontal:left;mso-position-horizontal-relative:margin;mso-position-vertical:absolute;mso-position-vertical-relative:text;mso-width-percent:0;mso-height-percent:0;mso-width-relative:margin;mso-height-relative:margin;v-text-anchor:middle" o:gfxdata="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" fillcolor="black [3200]" strokecolor="black [1600]" strokeweight="1pt">
+              <v:rect w14:anchorId="7091FE59" id="Rectangle 6" o:spid="_x0000_s1026" style="position:absolute;margin-left:0;margin-top:.95pt;width:15.75pt;height:15.75pt;z-index:251659264;visibility:visible;mso-wrap-style:square;mso-width-percent:0;mso-height-percent:0;mso-wrap-distance-left:9pt;mso-wrap-distance-top:0;mso-wrap-distance-right:9pt;mso-wrap-distance-bottom:0;mso-position-horizontal:left;mso-position-horizontal-relative:margin;mso-position-vertical:absolute;mso-position-vertical-relative:text;mso-width-percent:0;mso-height-percent:0;mso-width-relative:margin;mso-height-relative:margin;v-text-anchor:middle" o:gfxdata="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" fillcolor="black [3200]" strokecolor="black [1600]" strokeweight="1pt">
                 <w10:wrap anchorx="margin"/>
               </v:rect>
             </w:pict>
@@ -1544,7 +1544,7 @@
           </mc:Choice>
           <mc:Fallback>
             <w:pict>
-              <v:rect w14:anchorId="237A91BD" id="Rectangle 7" o:spid="_x0000_s1026" style="position:absolute;margin-left:0;margin-top:-.05pt;width:15.75pt;height:15.75pt;z-index:251661312;visibility:visible;mso-wrap-style:square;mso-width-percent:0;mso-height-percent:0;mso-wrap-distance-left:9pt;mso-wrap-distance-top:0;mso-wrap-distance-right:9pt;mso-wrap-distance-bottom:0;mso-position-horizontal:absolute;mso-position-horizontal-relative:text;mso-position-vertical:absolute;mso-position-vertical-relative:text;mso-width-percent:0;mso-height-percent:0;mso-width-relative:margin;mso-height-relative:margin;v-text-anchor:middle" o:gfxdata="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" fillcolor="#92d050" strokecolor="black [1600]" strokeweight="1pt"/>
+              <v:rect w14:anchorId="0A500601" id="Rectangle 7" o:spid="_x0000_s1026" style="position:absolute;margin-left:0;margin-top:-.05pt;width:15.75pt;height:15.75pt;z-index:251661312;visibility:visible;mso-wrap-style:square;mso-width-percent:0;mso-height-percent:0;mso-wrap-distance-left:9pt;mso-wrap-distance-top:0;mso-wrap-distance-right:9pt;mso-wrap-distance-bottom:0;mso-position-horizontal:absolute;mso-position-horizontal-relative:text;mso-position-vertical:absolute;mso-position-vertical-relative:text;mso-width-percent:0;mso-height-percent:0;mso-width-relative:margin;mso-height-relative:margin;v-text-anchor:middle" o:gfxdata="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" fillcolor="#92d050" strokecolor="black [1600]" strokeweight="1pt"/>
             </w:pict>
           </mc:Fallback>
         </mc:AlternateContent>
@@ -1655,7 +1655,7 @@
           </mc:Choice>
           <mc:Fallback>
             <w:pict>
-              <v:rect w14:anchorId="0E2DFFAE" id="Rectangle 8" o:spid="_x0000_s1026" style="position:absolute;margin-left:0;margin-top:0;width:15.75pt;height:15.75pt;z-index:251663360;visibility:visible;mso-wrap-style:square;mso-width-percent:0;mso-height-percent:0;mso-wrap-distance-left:9pt;mso-wrap-distance-top:0;mso-wrap-distance-right:9pt;mso-wrap-distance-bottom:0;mso-position-horizontal:absolute;mso-position-horizontal-relative:text;mso-position-vertical:absolute;mso-position-vertical-relative:text;mso-width-percent:0;mso-height-percent:0;mso-width-relative:margin;mso-height-relative:margin;v-text-anchor:middle" o:gfxdata="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" fillcolor="#00b0f0" strokecolor="black [1600]" strokeweight="1pt"/>
+              <v:rect w14:anchorId="333AAC50" id="Rectangle 8" o:spid="_x0000_s1026" style="position:absolute;margin-left:0;margin-top:0;width:15.75pt;height:15.75pt;z-index:251663360;visibility:visible;mso-wrap-style:square;mso-width-percent:0;mso-height-percent:0;mso-wrap-distance-left:9pt;mso-wrap-distance-top:0;mso-wrap-distance-right:9pt;mso-wrap-distance-bottom:0;mso-position-horizontal:absolute;mso-position-horizontal-relative:text;mso-position-vertical:absolute;mso-position-vertical-relative:text;mso-width-percent:0;mso-height-percent:0;mso-width-relative:margin;mso-height-relative:margin;v-text-anchor:middle" o:gfxdata="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" fillcolor="#00b0f0" strokecolor="black [1600]" strokeweight="1pt"/>
             </w:pict>
           </mc:Fallback>
         </mc:AlternateContent>
@@ -1767,7 +1767,7 @@
           </mc:Choice>
           <mc:Fallback>
             <w:pict>
-              <v:rect w14:anchorId="6AECB4E7" id="Rectangle 9" o:spid="_x0000_s1026" style="position:absolute;margin-left:0;margin-top:0;width:15.75pt;height:15.75pt;z-index:251665408;visibility:visible;mso-wrap-style:square;mso-width-percent:0;mso-height-percent:0;mso-wrap-distance-left:9pt;mso-wrap-distance-top:0;mso-wrap-distance-right:9pt;mso-wrap-distance-bottom:0;mso-position-horizontal:absolute;mso-position-horizontal-relative:text;mso-position-vertical:absolute;mso-position-vertical-relative:text;mso-width-percent:0;mso-height-percent:0;mso-width-relative:margin;mso-height-relative:margin;v-text-anchor:middle" o:gfxdata="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" fillcolor="red" strokecolor="black [1600]" strokeweight="1pt"/>
+              <v:rect w14:anchorId="1F45A859" id="Rectangle 9" o:spid="_x0000_s1026" style="position:absolute;margin-left:0;margin-top:0;width:15.75pt;height:15.75pt;z-index:251665408;visibility:visible;mso-wrap-style:square;mso-width-percent:0;mso-height-percent:0;mso-wrap-distance-left:9pt;mso-wrap-distance-top:0;mso-wrap-distance-right:9pt;mso-wrap-distance-bottom:0;mso-position-horizontal:absolute;mso-position-horizontal-relative:text;mso-position-vertical:absolute;mso-position-vertical-relative:text;mso-width-percent:0;mso-height-percent:0;mso-width-relative:margin;mso-height-relative:margin;v-text-anchor:middle" o:gfxdata="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" fillcolor="red" strokecolor="black [1600]" strokeweight="1pt"/>
             </w:pict>
           </mc:Fallback>
         </mc:AlternateContent>
@@ -4520,6 +4520,315 @@
           <w:u w:val="single"/>
         </w:rPr>
       </w:pPr>
+      <w:r>
+        <w:rPr>
+          <w:i/>
+          <w:iCs/>
+          <w:sz w:val="24"/>
+          <w:szCs w:val="24"/>
+          <w:u w:val="single"/>
+        </w:rPr>
+        <w:lastRenderedPageBreak/>
+        <w:t>Current GUI About Window Design</w:t>
+      </w:r>
+    </w:p>
+    <w:p>
+      <w:pPr>
+        <w:ind w:left="360"/>
+        <w:rPr>
+          <w:i/>
+          <w:iCs/>
+          <w:sz w:val="24"/>
+          <w:szCs w:val="24"/>
+          <w:u w:val="single"/>
+        </w:rPr>
+      </w:pPr>
+      <w:r>
+        <w:rPr>
+          <w:i/>
+          <w:iCs/>
+          <w:noProof/>
+          <w:sz w:val="24"/>
+          <w:szCs w:val="24"/>
+          <w:u w:val="single"/>
+        </w:rPr>
+        <w:drawing>
+          <wp:inline distT="0" distB="0" distL="0" distR="0" wp14:anchorId="75B650B1" wp14:editId="3FE05453">
+            <wp:extent cx="3257550" cy="2286000"/>
+            <wp:effectExtent l="0" t="0" r="0" b="0"/>
+            <wp:docPr id="10" name="Picture 10"/>
+            <wp:cNvGraphicFramePr>
+              <a:graphicFrameLocks xmlns:a="http://schemas.openxmlformats.org/drawingml/2006/main" noChangeAspect="1"/>
+            </wp:cNvGraphicFramePr>
+            <a:graphic xmlns:a="http://schemas.openxmlformats.org/drawingml/2006/main">
+              <a:graphicData uri="http://schemas.openxmlformats.org/drawingml/2006/picture">
+                <pic:pic xmlns:pic="http://schemas.openxmlformats.org/drawingml/2006/picture">
+                  <pic:nvPicPr>
+                    <pic:cNvPr id="0" name="Picture 2"/>
+                    <pic:cNvPicPr>
+                      <a:picLocks noChangeAspect="1" noChangeArrowheads="1"/>
+                    </pic:cNvPicPr>
+                  </pic:nvPicPr>
+                  <pic:blipFill>
+                    <a:blip r:embed="rId6">
+                      <a:extLst>
+                        <a:ext uri="{28A0092B-C50C-407E-A947-70E740481C1C}">
+                          <a14:useLocalDpi xmlns:a14="http://schemas.microsoft.com/office/drawing/2010/main" val="0"/>
+                        </a:ext>
+                      </a:extLst>
+                    </a:blip>
+                    <a:srcRect/>
+                    <a:stretch>
+                      <a:fillRect/>
+                    </a:stretch>
+                  </pic:blipFill>
+                  <pic:spPr bwMode="auto">
+                    <a:xfrm>
+                      <a:off x="0" y="0"/>
+                      <a:ext cx="3257550" cy="2286000"/>
+                    </a:xfrm>
+                    <a:prstGeom prst="rect">
+                      <a:avLst/>
+                    </a:prstGeom>
+                    <a:noFill/>
+                    <a:ln>
+                      <a:noFill/>
+                    </a:ln>
+                  </pic:spPr>
+                </pic:pic>
+              </a:graphicData>
+            </a:graphic>
+          </wp:inline>
+        </w:drawing>
+      </w:r>
+    </w:p>
+    <w:p>
+      <w:pPr>
+        <w:ind w:left="360"/>
+        <w:rPr>
+          <w:i/>
+          <w:iCs/>
+          <w:sz w:val="24"/>
+          <w:szCs w:val="24"/>
+          <w:u w:val="single"/>
+        </w:rPr>
+      </w:pPr>
+    </w:p>
+    <w:p>
+      <w:pPr>
+        <w:ind w:left="360"/>
+        <w:rPr>
+          <w:i/>
+          <w:iCs/>
+          <w:sz w:val="24"/>
+          <w:szCs w:val="24"/>
+          <w:u w:val="single"/>
+        </w:rPr>
+      </w:pPr>
+    </w:p>
+    <w:p>
+      <w:pPr>
+        <w:ind w:left="360"/>
+        <w:rPr>
+          <w:i/>
+          <w:iCs/>
+          <w:sz w:val="24"/>
+          <w:szCs w:val="24"/>
+          <w:u w:val="single"/>
+        </w:rPr>
+      </w:pPr>
+    </w:p>
+    <w:p>
+      <w:pPr>
+        <w:ind w:left="360"/>
+        <w:rPr>
+          <w:i/>
+          <w:iCs/>
+          <w:sz w:val="24"/>
+          <w:szCs w:val="24"/>
+          <w:u w:val="single"/>
+        </w:rPr>
+      </w:pPr>
+    </w:p>
+    <w:p>
+      <w:pPr>
+        <w:ind w:left="360"/>
+        <w:rPr>
+          <w:i/>
+          <w:iCs/>
+          <w:sz w:val="24"/>
+          <w:szCs w:val="24"/>
+          <w:u w:val="single"/>
+        </w:rPr>
+      </w:pPr>
+    </w:p>
+    <w:p>
+      <w:pPr>
+        <w:ind w:left="360"/>
+        <w:rPr>
+          <w:i/>
+          <w:iCs/>
+          <w:sz w:val="24"/>
+          <w:szCs w:val="24"/>
+          <w:u w:val="single"/>
+        </w:rPr>
+      </w:pPr>
+    </w:p>
+    <w:p>
+      <w:pPr>
+        <w:ind w:left="360"/>
+        <w:rPr>
+          <w:i/>
+          <w:iCs/>
+          <w:sz w:val="24"/>
+          <w:szCs w:val="24"/>
+          <w:u w:val="single"/>
+        </w:rPr>
+      </w:pPr>
+    </w:p>
+    <w:p>
+      <w:pPr>
+        <w:ind w:left="360"/>
+        <w:rPr>
+          <w:i/>
+          <w:iCs/>
+          <w:sz w:val="24"/>
+          <w:szCs w:val="24"/>
+          <w:u w:val="single"/>
+        </w:rPr>
+      </w:pPr>
+    </w:p>
+    <w:p>
+      <w:pPr>
+        <w:ind w:left="360"/>
+        <w:rPr>
+          <w:i/>
+          <w:iCs/>
+          <w:sz w:val="24"/>
+          <w:szCs w:val="24"/>
+          <w:u w:val="single"/>
+        </w:rPr>
+      </w:pPr>
+    </w:p>
+    <w:p>
+      <w:pPr>
+        <w:ind w:left="360"/>
+        <w:rPr>
+          <w:i/>
+          <w:iCs/>
+          <w:sz w:val="24"/>
+          <w:szCs w:val="24"/>
+          <w:u w:val="single"/>
+        </w:rPr>
+      </w:pPr>
+    </w:p>
+    <w:p>
+      <w:pPr>
+        <w:ind w:left="360"/>
+        <w:rPr>
+          <w:i/>
+          <w:iCs/>
+          <w:sz w:val="24"/>
+          <w:szCs w:val="24"/>
+          <w:u w:val="single"/>
+        </w:rPr>
+      </w:pPr>
+    </w:p>
+    <w:p>
+      <w:pPr>
+        <w:ind w:left="360"/>
+        <w:rPr>
+          <w:i/>
+          <w:iCs/>
+          <w:sz w:val="24"/>
+          <w:szCs w:val="24"/>
+          <w:u w:val="single"/>
+        </w:rPr>
+      </w:pPr>
+    </w:p>
+    <w:p>
+      <w:pPr>
+        <w:ind w:left="360"/>
+        <w:rPr>
+          <w:i/>
+          <w:iCs/>
+          <w:sz w:val="24"/>
+          <w:szCs w:val="24"/>
+          <w:u w:val="single"/>
+        </w:rPr>
+      </w:pPr>
+    </w:p>
+    <w:p>
+      <w:pPr>
+        <w:ind w:left="360"/>
+        <w:rPr>
+          <w:i/>
+          <w:iCs/>
+          <w:sz w:val="24"/>
+          <w:szCs w:val="24"/>
+          <w:u w:val="single"/>
+        </w:rPr>
+      </w:pPr>
+    </w:p>
+    <w:p>
+      <w:pPr>
+        <w:ind w:left="360"/>
+        <w:rPr>
+          <w:i/>
+          <w:iCs/>
+          <w:sz w:val="24"/>
+          <w:szCs w:val="24"/>
+          <w:u w:val="single"/>
+        </w:rPr>
+      </w:pPr>
+    </w:p>
+    <w:p>
+      <w:pPr>
+        <w:ind w:left="360"/>
+        <w:rPr>
+          <w:i/>
+          <w:iCs/>
+          <w:sz w:val="24"/>
+          <w:szCs w:val="24"/>
+          <w:u w:val="single"/>
+        </w:rPr>
+      </w:pPr>
+    </w:p>
+    <w:p>
+      <w:pPr>
+        <w:ind w:left="360"/>
+        <w:rPr>
+          <w:i/>
+          <w:iCs/>
+          <w:sz w:val="24"/>
+          <w:szCs w:val="24"/>
+          <w:u w:val="single"/>
+        </w:rPr>
+      </w:pPr>
+    </w:p>
+    <w:p>
+      <w:pPr>
+        <w:ind w:left="360"/>
+        <w:rPr>
+          <w:i/>
+          <w:iCs/>
+          <w:sz w:val="24"/>
+          <w:szCs w:val="24"/>
+          <w:u w:val="single"/>
+        </w:rPr>
+      </w:pPr>
+    </w:p>
+    <w:p>
+      <w:pPr>
+        <w:ind w:left="360"/>
+        <w:rPr>
+          <w:i/>
+          <w:iCs/>
+          <w:sz w:val="24"/>
+          <w:szCs w:val="24"/>
+          <w:u w:val="single"/>
+        </w:rPr>
+      </w:pPr>
       <w:bookmarkStart w:id="0" w:name="_GoBack"/>
       <w:bookmarkEnd w:id="0"/>
       <w:r>
@@ -4572,7 +4881,7 @@
                     </pic:cNvPicPr>
                   </pic:nvPicPr>
                   <pic:blipFill>
-                    <a:blip r:embed="rId6">
+                    <a:blip r:embed="rId7">
                       <a:extLst>
                         <a:ext uri="{28A0092B-C50C-407E-A947-70E740481C1C}">
                           <a14:useLocalDpi xmlns:a14="http://schemas.microsoft.com/office/drawing/2010/main" val="0"/>
@@ -4615,6 +4924,16 @@
           <w:u w:val="single"/>
         </w:rPr>
       </w:pPr>
+      <w:r>
+        <w:rPr>
+          <w:i/>
+          <w:iCs/>
+          <w:sz w:val="24"/>
+          <w:szCs w:val="24"/>
+          <w:u w:val="single"/>
+        </w:rPr>
+        <w:t xml:space="preserve">GUI Design </w:t>
+      </w:r>
       <w:r>
         <w:rPr>
           <w:i/>

</xml_diff>

<commit_message>
update some classes and TODO in Documentation.docx
</commit_message>
<xml_diff>
--- a/Documentation.docx
+++ b/Documentation.docx
@@ -1172,8 +1172,6 @@
         </w:rPr>
         <w:t xml:space="preserve"> and selected local directory</w:t>
       </w:r>
-      <w:bookmarkStart w:id="0" w:name="_GoBack"/>
-      <w:bookmarkEnd w:id="0"/>
       <w:r>
         <w:rPr>
           <w:sz w:val="24"/>
@@ -1340,6 +1338,53 @@
           <w:sz w:val="24"/>
           <w:szCs w:val="24"/>
         </w:rPr>
+        <w:t>Fix either GUI.java or OperatingSystem.java so that the database doesn’t save setting until the monitoring has started correctly.</w:t>
+      </w:r>
+    </w:p>
+    <w:p>
+      <w:pPr>
+        <w:rPr>
+          <w:sz w:val="24"/>
+          <w:szCs w:val="24"/>
+        </w:rPr>
+      </w:pPr>
+      <w:r>
+        <w:rPr>
+          <w:sz w:val="24"/>
+          <w:szCs w:val="24"/>
+        </w:rPr>
+        <w:t xml:space="preserve">- </w:t>
+      </w:r>
+      <w:bookmarkStart w:id="0" w:name="_GoBack"/>
+      <w:bookmarkEnd w:id="0"/>
+      <w:r>
+        <w:rPr>
+          <w:sz w:val="24"/>
+          <w:szCs w:val="24"/>
+        </w:rPr>
+        <w:t>Fix the port number error in the SynologyAPI.java</w:t>
+      </w:r>
+    </w:p>
+    <w:p>
+      <w:pPr>
+        <w:rPr>
+          <w:sz w:val="24"/>
+          <w:szCs w:val="24"/>
+        </w:rPr>
+      </w:pPr>
+      <w:r>
+        <w:rPr>
+          <w:sz w:val="24"/>
+          <w:szCs w:val="24"/>
+        </w:rPr>
+        <w:lastRenderedPageBreak/>
+        <w:t xml:space="preserve">- </w:t>
+      </w:r>
+      <w:r>
+        <w:rPr>
+          <w:sz w:val="24"/>
+          <w:szCs w:val="24"/>
+        </w:rPr>
         <w:t xml:space="preserve">Figure out the bug that is causing the GUI to not display the </w:t>
       </w:r>
       <w:r>
@@ -1405,7 +1450,6 @@
           <w:sz w:val="24"/>
           <w:szCs w:val="24"/>
         </w:rPr>
-        <w:lastRenderedPageBreak/>
         <w:t xml:space="preserve">- </w:t>
       </w:r>
       <w:r>
@@ -2202,28 +2246,6 @@
           <w:sz w:val="20"/>
           <w:szCs w:val="20"/>
         </w:rPr>
-        <w:t xml:space="preserve">- </w:t>
-      </w:r>
-      <w:r>
-        <w:rPr>
-          <w:sz w:val="24"/>
-          <w:szCs w:val="24"/>
-        </w:rPr>
-        <w:t xml:space="preserve">If something is wrong, the program will notify the user either by popup window or just by writing inside the log of the GUI. In which case, the user will have to re-enter the information and again click on `Save Settings`. Again, the information will the written to the Database or the .csv file, overwriting the existing values. Then again, the program will verify the information and if all is correct, the program will run, if not, this same continues. </w:t>
-      </w:r>
-    </w:p>
-    <w:p>
-      <w:pPr>
-        <w:rPr>
-          <w:sz w:val="24"/>
-          <w:szCs w:val="24"/>
-        </w:rPr>
-      </w:pPr>
-      <w:r>
-        <w:rPr>
-          <w:sz w:val="24"/>
-          <w:szCs w:val="24"/>
-        </w:rPr>
         <w:lastRenderedPageBreak/>
         <w:t xml:space="preserve">- </w:t>
       </w:r>
@@ -2232,6 +2254,28 @@
           <w:sz w:val="24"/>
           <w:szCs w:val="24"/>
         </w:rPr>
+        <w:t xml:space="preserve">If something is wrong, the program will notify the user either by popup window or just by writing inside the log of the GUI. In which case, the user will have to re-enter the information and again click on `Save Settings`. Again, the information will the written to the Database or the .csv file, overwriting the existing values. Then again, the program will verify the information and if all is correct, the program will run, if not, this same continues. </w:t>
+      </w:r>
+    </w:p>
+    <w:p>
+      <w:pPr>
+        <w:rPr>
+          <w:sz w:val="24"/>
+          <w:szCs w:val="24"/>
+        </w:rPr>
+      </w:pPr>
+      <w:r>
+        <w:rPr>
+          <w:sz w:val="24"/>
+          <w:szCs w:val="24"/>
+        </w:rPr>
+        <w:t xml:space="preserve">- </w:t>
+      </w:r>
+      <w:r>
+        <w:rPr>
+          <w:sz w:val="24"/>
+          <w:szCs w:val="24"/>
+        </w:rPr>
         <w:t xml:space="preserve">If the user clicks on </w:t>
       </w:r>
       <w:r>
@@ -3089,6 +3133,7 @@
           <w:sz w:val="24"/>
           <w:szCs w:val="24"/>
         </w:rPr>
+        <w:lastRenderedPageBreak/>
         <w:t xml:space="preserve">Now we know FileStation is available, if not display an error. Now </w:t>
       </w:r>
       <w:r>
@@ -3311,7 +3356,6 @@
           <w:sz w:val="24"/>
           <w:szCs w:val="24"/>
         </w:rPr>
-        <w:lastRenderedPageBreak/>
         <w:t xml:space="preserve">TWO-WAY-AUTHENTICATION-CODE is a </w:t>
       </w:r>
       <w:r>
@@ -4141,7 +4185,6 @@
           <w:sz w:val="24"/>
           <w:szCs w:val="24"/>
         </w:rPr>
-        <w:lastRenderedPageBreak/>
         <w:t>- This file will oversee saving the user setting after the user has clicked on the `Save Setting` button.</w:t>
       </w:r>
     </w:p>

</xml_diff>

<commit_message>
update documentation.docx, Main.java, GUI.java, Lib.java, Testing.java
</commit_message>
<xml_diff>
--- a/Documentation.docx
+++ b/Documentation.docx
@@ -1331,6 +1331,28 @@
           <w:sz w:val="24"/>
           <w:szCs w:val="24"/>
         </w:rPr>
+        <w:t>- Call the SynologyAPI’s  run method from the Lib.java constructor</w:t>
+      </w:r>
+      <w:r>
+        <w:rPr>
+          <w:sz w:val="24"/>
+          <w:szCs w:val="24"/>
+        </w:rPr>
+        <w:t xml:space="preserve"> and the Filenames in a LinkedList. </w:t>
+      </w:r>
+    </w:p>
+    <w:p>
+      <w:pPr>
+        <w:rPr>
+          <w:sz w:val="24"/>
+          <w:szCs w:val="24"/>
+        </w:rPr>
+      </w:pPr>
+      <w:r>
+        <w:rPr>
+          <w:sz w:val="24"/>
+          <w:szCs w:val="24"/>
+        </w:rPr>
         <w:t xml:space="preserve">- </w:t>
       </w:r>
       <w:r>
@@ -1338,22 +1360,14 @@
           <w:sz w:val="24"/>
           <w:szCs w:val="24"/>
         </w:rPr>
-        <w:t>Fix either GUI.java or OperatingSystem.java so that the database doesn’t save setting until the monitoring has started correctly.</w:t>
-      </w:r>
-    </w:p>
-    <w:p>
-      <w:pPr>
-        <w:rPr>
-          <w:sz w:val="24"/>
-          <w:szCs w:val="24"/>
-        </w:rPr>
-      </w:pPr>
-      <w:r>
-        <w:rPr>
-          <w:sz w:val="24"/>
-          <w:szCs w:val="24"/>
-        </w:rPr>
-        <w:t xml:space="preserve">- </w:t>
+        <w:t xml:space="preserve">Make a method in Lib.java that deletes the file </w:t>
+      </w:r>
+      <w:r>
+        <w:rPr>
+          <w:sz w:val="24"/>
+          <w:szCs w:val="24"/>
+        </w:rPr>
+        <w:t>from [localDirPath + File.separator + filename], where filename is the argument</w:t>
       </w:r>
       <w:bookmarkStart w:id="0" w:name="_GoBack"/>
       <w:bookmarkEnd w:id="0"/>
@@ -1362,6 +1376,109 @@
           <w:sz w:val="24"/>
           <w:szCs w:val="24"/>
         </w:rPr>
+        <w:t>.</w:t>
+      </w:r>
+    </w:p>
+    <w:p>
+      <w:pPr>
+        <w:rPr>
+          <w:sz w:val="24"/>
+          <w:szCs w:val="24"/>
+        </w:rPr>
+      </w:pPr>
+      <w:r>
+        <w:rPr>
+          <w:sz w:val="24"/>
+          <w:szCs w:val="24"/>
+        </w:rPr>
+        <w:lastRenderedPageBreak/>
+        <w:t xml:space="preserve">- </w:t>
+      </w:r>
+      <w:r>
+        <w:rPr>
+          <w:sz w:val="24"/>
+          <w:szCs w:val="24"/>
+        </w:rPr>
+        <w:t>Make a method in Lib.java that collects all the local directory filenames in a LinkedList.</w:t>
+      </w:r>
+    </w:p>
+    <w:p>
+      <w:pPr>
+        <w:rPr>
+          <w:sz w:val="24"/>
+          <w:szCs w:val="24"/>
+        </w:rPr>
+      </w:pPr>
+      <w:r>
+        <w:rPr>
+          <w:sz w:val="24"/>
+          <w:szCs w:val="24"/>
+        </w:rPr>
+        <w:t>- Make a method in Lib.java that compares two Linked Lists (in this case they’ll be the remote files linked list and local files linked)</w:t>
+      </w:r>
+      <w:r>
+        <w:rPr>
+          <w:sz w:val="24"/>
+          <w:szCs w:val="24"/>
+        </w:rPr>
+        <w:t>. This will have O(n^2) complexity, as it will compare each item from each linked list, hence running in a nested loop.</w:t>
+      </w:r>
+      <w:r>
+        <w:rPr>
+          <w:sz w:val="24"/>
+          <w:szCs w:val="24"/>
+        </w:rPr>
+        <w:t xml:space="preserve"> While running in a loop, it will call </w:t>
+      </w:r>
+      <w:r>
+        <w:rPr>
+          <w:sz w:val="24"/>
+          <w:szCs w:val="24"/>
+        </w:rPr>
+        <w:t>the delete file method for the item that is present in both the linked lists.</w:t>
+      </w:r>
+    </w:p>
+    <w:p>
+      <w:pPr>
+        <w:rPr>
+          <w:sz w:val="24"/>
+          <w:szCs w:val="24"/>
+        </w:rPr>
+      </w:pPr>
+      <w:r>
+        <w:rPr>
+          <w:sz w:val="24"/>
+          <w:szCs w:val="24"/>
+        </w:rPr>
+        <w:t xml:space="preserve">- </w:t>
+      </w:r>
+      <w:r>
+        <w:rPr>
+          <w:sz w:val="24"/>
+          <w:szCs w:val="24"/>
+        </w:rPr>
+        <w:t>Fix either GUI.java or OperatingSystem.java so that the database doesn’t save setting until the monitoring has started correctly.</w:t>
+      </w:r>
+    </w:p>
+    <w:p>
+      <w:pPr>
+        <w:rPr>
+          <w:sz w:val="24"/>
+          <w:szCs w:val="24"/>
+        </w:rPr>
+      </w:pPr>
+      <w:r>
+        <w:rPr>
+          <w:sz w:val="24"/>
+          <w:szCs w:val="24"/>
+        </w:rPr>
+        <w:t xml:space="preserve">- </w:t>
+      </w:r>
+      <w:r>
+        <w:rPr>
+          <w:sz w:val="24"/>
+          <w:szCs w:val="24"/>
+        </w:rPr>
         <w:t>Fix the port number error in the SynologyAPI.java</w:t>
       </w:r>
     </w:p>
@@ -1377,7 +1494,6 @@
           <w:sz w:val="24"/>
           <w:szCs w:val="24"/>
         </w:rPr>
-        <w:lastRenderedPageBreak/>
         <w:t xml:space="preserve">- </w:t>
       </w:r>
       <w:r>
@@ -2093,7 +2209,15 @@
           <w:sz w:val="24"/>
           <w:szCs w:val="24"/>
         </w:rPr>
-        <w:t>, and by default will already have the information entered from the Database or .csv file (which right now is just empty strings, so GUI TextFields would be empty).</w:t>
+        <w:t xml:space="preserve">, and by </w:t>
+      </w:r>
+      <w:r>
+        <w:rPr>
+          <w:sz w:val="24"/>
+          <w:szCs w:val="24"/>
+        </w:rPr>
+        <w:lastRenderedPageBreak/>
+        <w:t>default will already have the information entered from the Database or .csv file (which right now is just empty strings, so GUI TextFields would be empty).</w:t>
       </w:r>
     </w:p>
     <w:p>
@@ -2246,7 +2370,6 @@
           <w:sz w:val="20"/>
           <w:szCs w:val="20"/>
         </w:rPr>
-        <w:lastRenderedPageBreak/>
         <w:t xml:space="preserve">- </w:t>
       </w:r>
       <w:r>
@@ -3055,6 +3178,7 @@
           <w:sz w:val="24"/>
           <w:szCs w:val="24"/>
         </w:rPr>
+        <w:lastRenderedPageBreak/>
         <w:t>If we successfully receive a .JSON file in response, we will extract</w:t>
       </w:r>
       <w:r>
@@ -3133,7 +3257,6 @@
           <w:sz w:val="24"/>
           <w:szCs w:val="24"/>
         </w:rPr>
-        <w:lastRenderedPageBreak/>
         <w:t xml:space="preserve">Now we know FileStation is available, if not display an error. Now </w:t>
       </w:r>
       <w:r>
@@ -3888,6 +4011,7 @@
           <w:sz w:val="24"/>
           <w:szCs w:val="24"/>
         </w:rPr>
+        <w:lastRenderedPageBreak/>
         <w:t xml:space="preserve">- If the local directory is empty, it does nothing. If any files are added to it, the program runs. </w:t>
       </w:r>
       <w:r>

</xml_diff>

<commit_message>
updated Documentation.docx and created and from a jar file
</commit_message>
<xml_diff>
--- a/Documentation.docx
+++ b/Documentation.docx
@@ -339,10 +339,24 @@
           <w:sz w:val="24"/>
           <w:szCs w:val="24"/>
         </w:rPr>
-        <w:t xml:space="preserve">JDK 13, </w:t>
+        <w:t>JDK 13</w:t>
+      </w:r>
+      <w:r>
+        <w:rPr>
+          <w:sz w:val="24"/>
+          <w:szCs w:val="24"/>
+        </w:rPr>
+        <w:t>.0.1</w:t>
       </w:r>
       <w:bookmarkStart w:id="0" w:name="_GoBack"/>
       <w:bookmarkEnd w:id="0"/>
+      <w:r>
+        <w:rPr>
+          <w:sz w:val="24"/>
+          <w:szCs w:val="24"/>
+        </w:rPr>
+        <w:t xml:space="preserve">, </w:t>
+      </w:r>
       <w:r>
         <w:rPr>
           <w:sz w:val="24"/>

</xml_diff>

<commit_message>
update TODO section in both these files
</commit_message>
<xml_diff>
--- a/Documentation.docx
+++ b/Documentation.docx
@@ -1397,7 +1397,23 @@
           <w:sz w:val="24"/>
           <w:szCs w:val="24"/>
         </w:rPr>
-        <w:t xml:space="preserve"> and the Filenames in a LinkedList. </w:t>
+        <w:t xml:space="preserve"> and </w:t>
+      </w:r>
+      <w:r>
+        <w:rPr>
+          <w:sz w:val="24"/>
+          <w:szCs w:val="24"/>
+        </w:rPr>
+        <w:t xml:space="preserve">save </w:t>
+      </w:r>
+      <w:bookmarkStart w:id="0" w:name="_GoBack"/>
+      <w:bookmarkEnd w:id="0"/>
+      <w:r>
+        <w:rPr>
+          <w:sz w:val="24"/>
+          <w:szCs w:val="24"/>
+        </w:rPr>
+        <w:t xml:space="preserve">the Filenames in a LinkedList. </w:t>
       </w:r>
     </w:p>
     <w:p>
@@ -4615,8 +4631,6 @@
         </w:rPr>
         <w:t>"</w:t>
       </w:r>
-      <w:bookmarkStart w:id="0" w:name="_GoBack"/>
-      <w:bookmarkEnd w:id="0"/>
       <w:r>
         <w:rPr>
           <w:color w:val="FFFFFF" w:themeColor="background1"/>

</xml_diff>

<commit_message>
added deleteFiles and collectLocalDirFilenames methods in Lib.java
</commit_message>
<xml_diff>
--- a/Documentation.docx
+++ b/Documentation.docx
@@ -1457,160 +1457,138 @@
           <w:szCs w:val="24"/>
         </w:rPr>
       </w:pPr>
-      <w:r>
-        <w:rPr>
-          <w:sz w:val="24"/>
-          <w:szCs w:val="24"/>
-        </w:rPr>
-        <w:lastRenderedPageBreak/>
-        <w:t xml:space="preserve">- </w:t>
-      </w:r>
-      <w:r>
-        <w:rPr>
-          <w:sz w:val="24"/>
-          <w:szCs w:val="24"/>
-        </w:rPr>
-        <w:t>Make a method in Lib.java that collects all the local directory filenames in a LinkedList.</w:t>
-      </w:r>
-    </w:p>
-    <w:p>
-      <w:pPr>
-        <w:rPr>
-          <w:sz w:val="24"/>
-          <w:szCs w:val="24"/>
-        </w:rPr>
-      </w:pPr>
-      <w:r>
-        <w:rPr>
-          <w:sz w:val="24"/>
-          <w:szCs w:val="24"/>
-        </w:rPr>
-        <w:t>- Make a method in Lib.java that compares two Linked Lists (in this case they’ll be the remote files linked list and local files linked)</w:t>
-      </w:r>
-      <w:r>
-        <w:rPr>
-          <w:sz w:val="24"/>
-          <w:szCs w:val="24"/>
-        </w:rPr>
-        <w:t>. This will have O(n^2) complexity, as it will compare each item from each linked list, hence running in a nested loop.</w:t>
-      </w:r>
-      <w:r>
-        <w:rPr>
-          <w:sz w:val="24"/>
-          <w:szCs w:val="24"/>
-        </w:rPr>
-        <w:t xml:space="preserve"> While running in a loop, it will call </w:t>
-      </w:r>
-      <w:r>
-        <w:rPr>
-          <w:sz w:val="24"/>
-          <w:szCs w:val="24"/>
-        </w:rPr>
-        <w:t>the delete file method for the item that is present in both the linked lists.</w:t>
-      </w:r>
-    </w:p>
-    <w:p>
-      <w:pPr>
-        <w:rPr>
-          <w:sz w:val="24"/>
-          <w:szCs w:val="24"/>
-        </w:rPr>
-      </w:pPr>
-      <w:r>
-        <w:rPr>
-          <w:sz w:val="24"/>
-          <w:szCs w:val="24"/>
-        </w:rPr>
-        <w:t xml:space="preserve">- </w:t>
-      </w:r>
-      <w:r>
-        <w:rPr>
-          <w:sz w:val="24"/>
-          <w:szCs w:val="24"/>
-        </w:rPr>
-        <w:t>Fix either GUI.java or OperatingSystem.java so that the database doesn’t save setting until the monitoring has started correctly.</w:t>
-      </w:r>
-    </w:p>
-    <w:p>
-      <w:pPr>
-        <w:rPr>
-          <w:sz w:val="24"/>
-          <w:szCs w:val="24"/>
-        </w:rPr>
-      </w:pPr>
-      <w:r>
-        <w:rPr>
-          <w:sz w:val="24"/>
-          <w:szCs w:val="24"/>
-        </w:rPr>
-        <w:t xml:space="preserve">- </w:t>
-      </w:r>
-      <w:r>
-        <w:rPr>
-          <w:sz w:val="24"/>
-          <w:szCs w:val="24"/>
-        </w:rPr>
-        <w:t>Fix the port number error in the SynologyAPI.java</w:t>
-      </w:r>
-    </w:p>
-    <w:p>
-      <w:pPr>
-        <w:rPr>
-          <w:sz w:val="24"/>
-          <w:szCs w:val="24"/>
-        </w:rPr>
-      </w:pPr>
-      <w:r>
-        <w:rPr>
-          <w:sz w:val="24"/>
-          <w:szCs w:val="24"/>
-        </w:rPr>
-        <w:t xml:space="preserve">- </w:t>
-      </w:r>
-      <w:r>
-        <w:rPr>
-          <w:sz w:val="24"/>
-          <w:szCs w:val="24"/>
-        </w:rPr>
-        <w:t xml:space="preserve">Figure out the bug that is causing the GUI to not display the </w:t>
-      </w:r>
-      <w:r>
-        <w:rPr>
-          <w:sz w:val="24"/>
-          <w:szCs w:val="24"/>
-        </w:rPr>
-        <w:t>http</w:t>
-      </w:r>
-      <w:r>
-        <w:rPr>
-          <w:sz w:val="24"/>
-          <w:szCs w:val="24"/>
-        </w:rPr>
-        <w:t>s</w:t>
-      </w:r>
-      <w:r>
-        <w:rPr>
-          <w:sz w:val="24"/>
-          <w:szCs w:val="24"/>
-        </w:rPr>
-        <w:t xml:space="preserve"> port number</w:t>
-      </w:r>
-      <w:r>
-        <w:rPr>
-          <w:sz w:val="24"/>
-          <w:szCs w:val="24"/>
-        </w:rPr>
-        <w:t xml:space="preserve"> error if the typed </w:t>
-      </w:r>
-      <w:r>
-        <w:rPr>
-          <w:sz w:val="24"/>
-          <w:szCs w:val="24"/>
-        </w:rPr>
-        <w:t>https port number</w:t>
-      </w:r>
       <w:bookmarkStart w:id="0" w:name="_GoBack"/>
       <w:bookmarkEnd w:id="0"/>
+      <w:r>
+        <w:rPr>
+          <w:sz w:val="24"/>
+          <w:szCs w:val="24"/>
+        </w:rPr>
+        <w:lastRenderedPageBreak/>
+        <w:t>- Make a method in Lib.java that compares two Linked Lists (in this case they’ll be the remote files linked list and local files linked)</w:t>
+      </w:r>
+      <w:r>
+        <w:rPr>
+          <w:sz w:val="24"/>
+          <w:szCs w:val="24"/>
+        </w:rPr>
+        <w:t>. This will have O(n^2) complexity, as it will compare each item from each linked list, hence running in a nested loop.</w:t>
+      </w:r>
+      <w:r>
+        <w:rPr>
+          <w:sz w:val="24"/>
+          <w:szCs w:val="24"/>
+        </w:rPr>
+        <w:t xml:space="preserve"> While running in a loop, it will call </w:t>
+      </w:r>
+      <w:r>
+        <w:rPr>
+          <w:sz w:val="24"/>
+          <w:szCs w:val="24"/>
+        </w:rPr>
+        <w:t>the delete file method for the item that is present in both the linked lists.</w:t>
+      </w:r>
+    </w:p>
+    <w:p>
+      <w:pPr>
+        <w:rPr>
+          <w:sz w:val="24"/>
+          <w:szCs w:val="24"/>
+        </w:rPr>
+      </w:pPr>
+      <w:r>
+        <w:rPr>
+          <w:sz w:val="24"/>
+          <w:szCs w:val="24"/>
+        </w:rPr>
+        <w:t xml:space="preserve">- </w:t>
+      </w:r>
+      <w:r>
+        <w:rPr>
+          <w:sz w:val="24"/>
+          <w:szCs w:val="24"/>
+        </w:rPr>
+        <w:t>Fix either GUI.java or OperatingSystem.java so that the database doesn’t save setting until the monitoring has started correctly.</w:t>
+      </w:r>
+    </w:p>
+    <w:p>
+      <w:pPr>
+        <w:rPr>
+          <w:sz w:val="24"/>
+          <w:szCs w:val="24"/>
+        </w:rPr>
+      </w:pPr>
+      <w:r>
+        <w:rPr>
+          <w:sz w:val="24"/>
+          <w:szCs w:val="24"/>
+        </w:rPr>
+        <w:t xml:space="preserve">- </w:t>
+      </w:r>
+      <w:r>
+        <w:rPr>
+          <w:sz w:val="24"/>
+          <w:szCs w:val="24"/>
+        </w:rPr>
+        <w:t>Fix the port number error in the SynologyAPI.java</w:t>
+      </w:r>
+    </w:p>
+    <w:p>
+      <w:pPr>
+        <w:rPr>
+          <w:sz w:val="24"/>
+          <w:szCs w:val="24"/>
+        </w:rPr>
+      </w:pPr>
+      <w:r>
+        <w:rPr>
+          <w:sz w:val="24"/>
+          <w:szCs w:val="24"/>
+        </w:rPr>
+        <w:t xml:space="preserve">- </w:t>
+      </w:r>
+      <w:r>
+        <w:rPr>
+          <w:sz w:val="24"/>
+          <w:szCs w:val="24"/>
+        </w:rPr>
+        <w:t xml:space="preserve">Figure out the bug that is causing the GUI to not display the </w:t>
+      </w:r>
+      <w:r>
+        <w:rPr>
+          <w:sz w:val="24"/>
+          <w:szCs w:val="24"/>
+        </w:rPr>
+        <w:t>http</w:t>
+      </w:r>
+      <w:r>
+        <w:rPr>
+          <w:sz w:val="24"/>
+          <w:szCs w:val="24"/>
+        </w:rPr>
+        <w:t>s</w:t>
+      </w:r>
+      <w:r>
+        <w:rPr>
+          <w:sz w:val="24"/>
+          <w:szCs w:val="24"/>
+        </w:rPr>
+        <w:t xml:space="preserve"> port number</w:t>
+      </w:r>
+      <w:r>
+        <w:rPr>
+          <w:sz w:val="24"/>
+          <w:szCs w:val="24"/>
+        </w:rPr>
+        <w:t xml:space="preserve"> error if the typed </w:t>
+      </w:r>
+      <w:r>
+        <w:rPr>
+          <w:sz w:val="24"/>
+          <w:szCs w:val="24"/>
+        </w:rPr>
+        <w:t>https port number</w:t>
+      </w:r>
       <w:r>
         <w:rPr>
           <w:sz w:val="24"/>
@@ -2310,29 +2288,22 @@
           <w:sz w:val="24"/>
           <w:szCs w:val="24"/>
         </w:rPr>
-        <w:t xml:space="preserve">, and by </w:t>
-      </w:r>
+        <w:t>, and by default will already have the information entered from the Database or .csv file (which right now is just empty strings, so GUI TextFields would be empty).</w:t>
+      </w:r>
+    </w:p>
+    <w:p>
+      <w:pPr>
+        <w:rPr>
+          <w:sz w:val="24"/>
+          <w:szCs w:val="24"/>
+        </w:rPr>
+      </w:pPr>
       <w:r>
         <w:rPr>
           <w:sz w:val="24"/>
           <w:szCs w:val="24"/>
         </w:rPr>
         <w:lastRenderedPageBreak/>
-        <w:t>default will already have the information entered from the Database or .csv file (which right now is just empty strings, so GUI TextFields would be empty).</w:t>
-      </w:r>
-    </w:p>
-    <w:p>
-      <w:pPr>
-        <w:rPr>
-          <w:sz w:val="24"/>
-          <w:szCs w:val="24"/>
-        </w:rPr>
-      </w:pPr>
-      <w:r>
-        <w:rPr>
-          <w:sz w:val="24"/>
-          <w:szCs w:val="24"/>
-        </w:rPr>
         <w:t>- Then user is going to enter the information and click on `Save Settings` button. After which the entered information will be recorded inside the Database or .csv file, replacing the empty strings with actual values.</w:t>
       </w:r>
     </w:p>
@@ -3320,37 +3291,37 @@
           <w:sz w:val="24"/>
           <w:szCs w:val="24"/>
         </w:rPr>
+        <w:t>If we successfully receive a .JSON file in response, we will extract</w:t>
+      </w:r>
+      <w:r>
+        <w:rPr>
+          <w:sz w:val="24"/>
+          <w:szCs w:val="24"/>
+        </w:rPr>
+        <w:t xml:space="preserve"> SYNO.API.Auth and SYNO.FileStation.List dictionaries from the Data dictionary</w:t>
+      </w:r>
+      <w:r>
+        <w:rPr>
+          <w:sz w:val="24"/>
+          <w:szCs w:val="24"/>
+        </w:rPr>
+        <w:t>.</w:t>
+      </w:r>
+    </w:p>
+    <w:p>
+      <w:pPr>
+        <w:ind w:left="720"/>
+        <w:rPr>
+          <w:sz w:val="24"/>
+          <w:szCs w:val="24"/>
+        </w:rPr>
+      </w:pPr>
+      <w:r>
+        <w:rPr>
+          <w:sz w:val="24"/>
+          <w:szCs w:val="24"/>
+        </w:rPr>
         <w:lastRenderedPageBreak/>
-        <w:t>If we successfully receive a .JSON file in response, we will extract</w:t>
-      </w:r>
-      <w:r>
-        <w:rPr>
-          <w:sz w:val="24"/>
-          <w:szCs w:val="24"/>
-        </w:rPr>
-        <w:t xml:space="preserve"> SYNO.API.Auth and SYNO.FileStation.List dictionaries from the Data dictionary</w:t>
-      </w:r>
-      <w:r>
-        <w:rPr>
-          <w:sz w:val="24"/>
-          <w:szCs w:val="24"/>
-        </w:rPr>
-        <w:t>.</w:t>
-      </w:r>
-    </w:p>
-    <w:p>
-      <w:pPr>
-        <w:ind w:left="720"/>
-        <w:rPr>
-          <w:sz w:val="24"/>
-          <w:szCs w:val="24"/>
-        </w:rPr>
-      </w:pPr>
-      <w:r>
-        <w:rPr>
-          <w:sz w:val="24"/>
-          <w:szCs w:val="24"/>
-        </w:rPr>
         <w:t xml:space="preserve">But if we receive an ERR_CONNECTION_TIMED_OUT error, we will inform the user that hostname or port number is invalid. </w:t>
       </w:r>
     </w:p>
@@ -4175,7 +4146,6 @@
           <w:szCs w:val="24"/>
           <w:highlight w:val="black"/>
         </w:rPr>
-        <w:lastRenderedPageBreak/>
         <w:t>`</w:t>
       </w:r>
       <w:r>
@@ -4216,6 +4186,7 @@
           <w:sz w:val="24"/>
           <w:szCs w:val="24"/>
         </w:rPr>
+        <w:lastRenderedPageBreak/>
         <w:t xml:space="preserve">- If the local directory is empty, it does nothing. If any files are added to it, the program runs. </w:t>
       </w:r>
       <w:r>

</xml_diff>

<commit_message>
updated the TODO section
</commit_message>
<xml_diff>
--- a/Documentation.docx
+++ b/Documentation.docx
@@ -1433,32 +1433,25 @@
           <w:sz w:val="24"/>
           <w:szCs w:val="24"/>
         </w:rPr>
-        <w:t xml:space="preserve">Make a method in Lib.java that deletes the file </w:t>
-      </w:r>
-      <w:r>
-        <w:rPr>
-          <w:sz w:val="24"/>
-          <w:szCs w:val="24"/>
-        </w:rPr>
-        <w:t>from [localDirPath + File.separator + filename], where filename is the argument</w:t>
-      </w:r>
-      <w:r>
-        <w:rPr>
-          <w:sz w:val="24"/>
-          <w:szCs w:val="24"/>
-        </w:rPr>
-        <w:t>.</w:t>
-      </w:r>
-    </w:p>
-    <w:p>
-      <w:pPr>
-        <w:rPr>
-          <w:sz w:val="24"/>
-          <w:szCs w:val="24"/>
-        </w:rPr>
-      </w:pPr>
+        <w:t>Change the name of the entire program from EyeWatch to EyePurgeWatch</w:t>
+      </w:r>
       <w:bookmarkStart w:id="0" w:name="_GoBack"/>
       <w:bookmarkEnd w:id="0"/>
+      <w:r>
+        <w:rPr>
+          <w:sz w:val="24"/>
+          <w:szCs w:val="24"/>
+        </w:rPr>
+        <w:t>.</w:t>
+      </w:r>
+    </w:p>
+    <w:p>
+      <w:pPr>
+        <w:rPr>
+          <w:sz w:val="24"/>
+          <w:szCs w:val="24"/>
+        </w:rPr>
+      </w:pPr>
       <w:r>
         <w:rPr>
           <w:sz w:val="24"/>

</xml_diff>

<commit_message>
extracted TODO section from Documentation.docx and Documentation.md to README.md
</commit_message>
<xml_diff>
--- a/Documentation.docx
+++ b/Documentation.docx
@@ -1313,358 +1313,8 @@
           <w:szCs w:val="24"/>
         </w:rPr>
       </w:pPr>
-    </w:p>
-    <w:p>
-      <w:pPr>
-        <w:rPr>
-          <w:b/>
-          <w:bCs/>
-          <w:sz w:val="24"/>
-          <w:szCs w:val="24"/>
-        </w:rPr>
-      </w:pPr>
-    </w:p>
-    <w:p>
-      <w:pPr>
-        <w:rPr>
-          <w:b/>
-          <w:bCs/>
-          <w:sz w:val="24"/>
-          <w:szCs w:val="24"/>
-        </w:rPr>
-      </w:pPr>
-      <w:r>
-        <w:rPr>
-          <w:b/>
-          <w:bCs/>
-          <w:sz w:val="24"/>
-          <w:szCs w:val="24"/>
-        </w:rPr>
-        <w:t xml:space="preserve">-- </w:t>
-      </w:r>
-      <w:r>
-        <w:rPr>
-          <w:b/>
-          <w:bCs/>
-          <w:sz w:val="24"/>
-          <w:szCs w:val="24"/>
-        </w:rPr>
-        <w:t>TODO</w:t>
-      </w:r>
-      <w:r>
-        <w:rPr>
-          <w:b/>
-          <w:bCs/>
-          <w:sz w:val="24"/>
-          <w:szCs w:val="24"/>
-        </w:rPr>
-        <w:t xml:space="preserve"> </w:t>
-      </w:r>
-      <w:r>
-        <w:rPr>
-          <w:b/>
-          <w:bCs/>
-          <w:sz w:val="24"/>
-          <w:szCs w:val="24"/>
-        </w:rPr>
-        <w:t>--</w:t>
-      </w:r>
-    </w:p>
-    <w:p>
-      <w:pPr>
-        <w:rPr>
-          <w:sz w:val="24"/>
-          <w:szCs w:val="24"/>
-        </w:rPr>
-      </w:pPr>
-    </w:p>
-    <w:p>
-      <w:pPr>
-        <w:rPr>
-          <w:sz w:val="24"/>
-          <w:szCs w:val="24"/>
-        </w:rPr>
-      </w:pPr>
-      <w:r>
-        <w:rPr>
-          <w:sz w:val="24"/>
-          <w:szCs w:val="24"/>
-        </w:rPr>
-        <w:t>- Call the SynologyAPI’s  run method from the Lib.java constructor</w:t>
-      </w:r>
-      <w:r>
-        <w:rPr>
-          <w:sz w:val="24"/>
-          <w:szCs w:val="24"/>
-        </w:rPr>
-        <w:t xml:space="preserve"> and </w:t>
-      </w:r>
-      <w:r>
-        <w:rPr>
-          <w:sz w:val="24"/>
-          <w:szCs w:val="24"/>
-        </w:rPr>
-        <w:t xml:space="preserve">save </w:t>
-      </w:r>
-      <w:r>
-        <w:rPr>
-          <w:sz w:val="24"/>
-          <w:szCs w:val="24"/>
-        </w:rPr>
-        <w:t xml:space="preserve">the Filenames in a LinkedList. </w:t>
-      </w:r>
-    </w:p>
-    <w:p>
-      <w:pPr>
-        <w:rPr>
-          <w:sz w:val="24"/>
-          <w:szCs w:val="24"/>
-        </w:rPr>
-      </w:pPr>
-      <w:r>
-        <w:rPr>
-          <w:sz w:val="24"/>
-          <w:szCs w:val="24"/>
-        </w:rPr>
-        <w:t xml:space="preserve">- </w:t>
-      </w:r>
-      <w:r>
-        <w:rPr>
-          <w:sz w:val="24"/>
-          <w:szCs w:val="24"/>
-        </w:rPr>
-        <w:t>Change the name of the entire program from EyeWatch to EyePurgeWatch</w:t>
-      </w:r>
       <w:bookmarkStart w:id="0" w:name="_GoBack"/>
       <w:bookmarkEnd w:id="0"/>
-      <w:r>
-        <w:rPr>
-          <w:sz w:val="24"/>
-          <w:szCs w:val="24"/>
-        </w:rPr>
-        <w:t>.</w:t>
-      </w:r>
-    </w:p>
-    <w:p>
-      <w:pPr>
-        <w:rPr>
-          <w:sz w:val="24"/>
-          <w:szCs w:val="24"/>
-        </w:rPr>
-      </w:pPr>
-      <w:r>
-        <w:rPr>
-          <w:sz w:val="24"/>
-          <w:szCs w:val="24"/>
-        </w:rPr>
-        <w:lastRenderedPageBreak/>
-        <w:t>- Make a method in Lib.java that compares two Linked Lists (in this case they’ll be the remote files linked list and local files linked)</w:t>
-      </w:r>
-      <w:r>
-        <w:rPr>
-          <w:sz w:val="24"/>
-          <w:szCs w:val="24"/>
-        </w:rPr>
-        <w:t>. This will have O(n^2) complexity, as it will compare each item from each linked list, hence running in a nested loop.</w:t>
-      </w:r>
-      <w:r>
-        <w:rPr>
-          <w:sz w:val="24"/>
-          <w:szCs w:val="24"/>
-        </w:rPr>
-        <w:t xml:space="preserve"> While running in a loop, it will call </w:t>
-      </w:r>
-      <w:r>
-        <w:rPr>
-          <w:sz w:val="24"/>
-          <w:szCs w:val="24"/>
-        </w:rPr>
-        <w:t>the delete file method for the item that is present in both the linked lists.</w:t>
-      </w:r>
-    </w:p>
-    <w:p>
-      <w:pPr>
-        <w:rPr>
-          <w:sz w:val="24"/>
-          <w:szCs w:val="24"/>
-        </w:rPr>
-      </w:pPr>
-      <w:r>
-        <w:rPr>
-          <w:sz w:val="24"/>
-          <w:szCs w:val="24"/>
-        </w:rPr>
-        <w:t xml:space="preserve">- </w:t>
-      </w:r>
-      <w:r>
-        <w:rPr>
-          <w:sz w:val="24"/>
-          <w:szCs w:val="24"/>
-        </w:rPr>
-        <w:t>Fix either GUI.java or OperatingSystem.java so that the database doesn’t save setting until the monitoring has started correctly.</w:t>
-      </w:r>
-    </w:p>
-    <w:p>
-      <w:pPr>
-        <w:rPr>
-          <w:sz w:val="24"/>
-          <w:szCs w:val="24"/>
-        </w:rPr>
-      </w:pPr>
-      <w:r>
-        <w:rPr>
-          <w:sz w:val="24"/>
-          <w:szCs w:val="24"/>
-        </w:rPr>
-        <w:t xml:space="preserve">- </w:t>
-      </w:r>
-      <w:r>
-        <w:rPr>
-          <w:sz w:val="24"/>
-          <w:szCs w:val="24"/>
-        </w:rPr>
-        <w:t>Fix the port number error in the SynologyAPI.java</w:t>
-      </w:r>
-    </w:p>
-    <w:p>
-      <w:pPr>
-        <w:rPr>
-          <w:sz w:val="24"/>
-          <w:szCs w:val="24"/>
-        </w:rPr>
-      </w:pPr>
-      <w:r>
-        <w:rPr>
-          <w:sz w:val="24"/>
-          <w:szCs w:val="24"/>
-        </w:rPr>
-        <w:t xml:space="preserve">- </w:t>
-      </w:r>
-      <w:r>
-        <w:rPr>
-          <w:sz w:val="24"/>
-          <w:szCs w:val="24"/>
-        </w:rPr>
-        <w:t xml:space="preserve">Figure out the bug that is causing the GUI to not display the </w:t>
-      </w:r>
-      <w:r>
-        <w:rPr>
-          <w:sz w:val="24"/>
-          <w:szCs w:val="24"/>
-        </w:rPr>
-        <w:t>http</w:t>
-      </w:r>
-      <w:r>
-        <w:rPr>
-          <w:sz w:val="24"/>
-          <w:szCs w:val="24"/>
-        </w:rPr>
-        <w:t>s</w:t>
-      </w:r>
-      <w:r>
-        <w:rPr>
-          <w:sz w:val="24"/>
-          <w:szCs w:val="24"/>
-        </w:rPr>
-        <w:t xml:space="preserve"> port number</w:t>
-      </w:r>
-      <w:r>
-        <w:rPr>
-          <w:sz w:val="24"/>
-          <w:szCs w:val="24"/>
-        </w:rPr>
-        <w:t xml:space="preserve"> error if the typed </w:t>
-      </w:r>
-      <w:r>
-        <w:rPr>
-          <w:sz w:val="24"/>
-          <w:szCs w:val="24"/>
-        </w:rPr>
-        <w:t>https port number</w:t>
-      </w:r>
-      <w:r>
-        <w:rPr>
-          <w:sz w:val="24"/>
-          <w:szCs w:val="24"/>
-        </w:rPr>
-        <w:t xml:space="preserve"> is not an integer. </w:t>
-      </w:r>
-    </w:p>
-    <w:p>
-      <w:pPr>
-        <w:rPr>
-          <w:sz w:val="24"/>
-          <w:szCs w:val="24"/>
-        </w:rPr>
-      </w:pPr>
-      <w:r>
-        <w:rPr>
-          <w:sz w:val="24"/>
-          <w:szCs w:val="24"/>
-        </w:rPr>
-        <w:t>- Make the WatchLocalDirectoryStateThread class in OperatingSystem.java more efficient so it doesn’t take up the CPU wh</w:t>
-      </w:r>
-      <w:r>
-        <w:rPr>
-          <w:sz w:val="24"/>
-          <w:szCs w:val="24"/>
-        </w:rPr>
-        <w:t xml:space="preserve">en running in Idle. Create </w:t>
-      </w:r>
-      <w:r>
-        <w:rPr>
-          <w:sz w:val="24"/>
-          <w:szCs w:val="24"/>
-        </w:rPr>
-        <w:t>idle</w:t>
-      </w:r>
-      <w:r>
-        <w:rPr>
-          <w:sz w:val="24"/>
-          <w:szCs w:val="24"/>
-        </w:rPr>
-        <w:t xml:space="preserve"> method to achieve this.</w:t>
-      </w:r>
-    </w:p>
-    <w:p>
-      <w:pPr>
-        <w:rPr>
-          <w:sz w:val="24"/>
-          <w:szCs w:val="24"/>
-        </w:rPr>
-      </w:pPr>
-      <w:r>
-        <w:rPr>
-          <w:sz w:val="24"/>
-          <w:szCs w:val="24"/>
-        </w:rPr>
-        <w:t xml:space="preserve">- </w:t>
-      </w:r>
-      <w:r>
-        <w:rPr>
-          <w:sz w:val="24"/>
-          <w:szCs w:val="24"/>
-        </w:rPr>
-        <w:t>Write the constructor for Lib.java to connect to everything and finally make the entire program run.</w:t>
-      </w:r>
-      <w:r>
-        <w:rPr>
-          <w:sz w:val="24"/>
-          <w:szCs w:val="24"/>
-        </w:rPr>
-        <w:t xml:space="preserve"> </w:t>
-      </w:r>
-    </w:p>
-    <w:p>
-      <w:pPr>
-        <w:pBdr>
-          <w:bottom w:val="single" w:sz="4" w:space="1" w:color="auto"/>
-        </w:pBdr>
-        <w:rPr>
-          <w:sz w:val="24"/>
-          <w:szCs w:val="24"/>
-        </w:rPr>
-      </w:pPr>
     </w:p>
     <w:p>
       <w:pPr>
@@ -2296,7 +1946,6 @@
           <w:sz w:val="24"/>
           <w:szCs w:val="24"/>
         </w:rPr>
-        <w:lastRenderedPageBreak/>
         <w:t>- Then user is going to enter the information and click on `Save Settings` button. After which the entered information will be recorded inside the Database or .csv file, replacing the empty strings with actual values.</w:t>
       </w:r>
     </w:p>
@@ -3038,7 +2687,15 @@
           <w:sz w:val="24"/>
           <w:szCs w:val="24"/>
         </w:rPr>
-        <w:t xml:space="preserve"> parameters. The information provided in the response contains available API name, API method, API path and API version. Once you have all the information at hand, your application can make further requests to all available APIs</w:t>
+        <w:t xml:space="preserve"> </w:t>
+      </w:r>
+      <w:r>
+        <w:rPr>
+          <w:sz w:val="24"/>
+          <w:szCs w:val="24"/>
+        </w:rPr>
+        <w:lastRenderedPageBreak/>
+        <w:t>parameters. The information provided in the response contains available API name, API method, API path and API version. Once you have all the information at hand, your application can make further requests to all available APIs</w:t>
       </w:r>
       <w:r>
         <w:rPr>
@@ -3314,7 +2971,6 @@
           <w:sz w:val="24"/>
           <w:szCs w:val="24"/>
         </w:rPr>
-        <w:lastRenderedPageBreak/>
         <w:t xml:space="preserve">But if we receive an ERR_CONNECTION_TIMED_OUT error, we will inform the user that hostname or port number is invalid. </w:t>
       </w:r>
     </w:p>
@@ -3934,6 +3590,7 @@
           <w:color w:val="FFFFFF" w:themeColor="background1"/>
           <w:highlight w:val="black"/>
         </w:rPr>
+        <w:lastRenderedPageBreak/>
         <w:t>`</w:t>
       </w:r>
       <w:r>
@@ -4179,7 +3836,6 @@
           <w:sz w:val="24"/>
           <w:szCs w:val="24"/>
         </w:rPr>
-        <w:lastRenderedPageBreak/>
         <w:t xml:space="preserve">- If the local directory is empty, it does nothing. If any files are added to it, the program runs. </w:t>
       </w:r>
       <w:r>
@@ -4578,6 +4234,7 @@
           <w:sz w:val="24"/>
           <w:szCs w:val="24"/>
         </w:rPr>
+        <w:lastRenderedPageBreak/>
         <w:t>Command:</w:t>
       </w:r>
       <w:r>
@@ -4977,7 +4634,6 @@
           <w:szCs w:val="24"/>
           <w:u w:val="single"/>
         </w:rPr>
-        <w:lastRenderedPageBreak/>
         <w:t xml:space="preserve">Rough </w:t>
       </w:r>
       <w:r>
@@ -5122,7 +4778,6 @@
           <w:szCs w:val="24"/>
           <w:u w:val="single"/>
         </w:rPr>
-        <w:lastRenderedPageBreak/>
         <w:drawing>
           <wp:inline distT="0" distB="0" distL="0" distR="0" wp14:anchorId="75B650B1" wp14:editId="3FE05453">
             <wp:extent cx="3257550" cy="2286000"/>

</xml_diff>